<commit_message>
lên được giao diện cơ bản trang Report
Còn lỗi
</commit_message>
<xml_diff>
--- a/SQL.docx
+++ b/SQL.docx
@@ -16,6 +16,7 @@
           <w:szCs w:val="32"/>
         </w:rPr>
       </w:pPr>
+      <w:proofErr w:type="gramStart"/>
       <w:r>
         <w:rPr>
           <w:rFonts w:ascii="Arial" w:hAnsi="Arial" w:cs="Arial"/>
@@ -32,7 +33,37 @@
           <w:sz w:val="32"/>
           <w:szCs w:val="32"/>
         </w:rPr>
-        <w:t>Lấy thông tin employee</w:t>
+        <w:t>Lấy</w:t>
+      </w:r>
+      <w:proofErr w:type="gramEnd"/>
+      <w:r>
+        <w:rPr>
+          <w:rFonts w:ascii="Arial" w:hAnsi="Arial" w:cs="Arial"/>
+          <w:color w:val="000000" w:themeColor="text1"/>
+          <w:sz w:val="32"/>
+          <w:szCs w:val="32"/>
+        </w:rPr>
+        <w:t xml:space="preserve"> </w:t>
+      </w:r>
+      <w:proofErr w:type="spellStart"/>
+      <w:r>
+        <w:rPr>
+          <w:rFonts w:ascii="Arial" w:hAnsi="Arial" w:cs="Arial"/>
+          <w:color w:val="000000" w:themeColor="text1"/>
+          <w:sz w:val="32"/>
+          <w:szCs w:val="32"/>
+        </w:rPr>
+        <w:t>thông</w:t>
+      </w:r>
+      <w:proofErr w:type="spellEnd"/>
+      <w:r>
+        <w:rPr>
+          <w:rFonts w:ascii="Arial" w:hAnsi="Arial" w:cs="Arial"/>
+          <w:color w:val="000000" w:themeColor="text1"/>
+          <w:sz w:val="32"/>
+          <w:szCs w:val="32"/>
+        </w:rPr>
+        <w:t xml:space="preserve"> tin employee</w:t>
       </w:r>
     </w:p>
     <w:p>
@@ -78,7 +109,17 @@
           <w:sz w:val="32"/>
           <w:szCs w:val="32"/>
         </w:rPr>
-        <w:t xml:space="preserve"> e</w:t>
+        <w:t xml:space="preserve"> </w:t>
+      </w:r>
+      <w:proofErr w:type="spellStart"/>
+      <w:r>
+        <w:rPr>
+          <w:rFonts w:ascii="Arial" w:hAnsi="Arial" w:cs="Arial"/>
+          <w:color w:val="000000"/>
+          <w:sz w:val="32"/>
+          <w:szCs w:val="32"/>
+        </w:rPr>
+        <w:t>e</w:t>
       </w:r>
       <w:r>
         <w:rPr>
@@ -98,6 +139,7 @@
         </w:rPr>
         <w:t>eid</w:t>
       </w:r>
+      <w:proofErr w:type="spellEnd"/>
     </w:p>
     <w:p>
       <w:pPr>
@@ -121,6 +163,7 @@
         </w:rPr>
         <w:t xml:space="preserve">      </w:t>
       </w:r>
+      <w:proofErr w:type="gramStart"/>
       <w:r>
         <w:rPr>
           <w:rFonts w:ascii="Arial" w:hAnsi="Arial" w:cs="Arial"/>
@@ -130,6 +173,7 @@
         </w:rPr>
         <w:t>,</w:t>
       </w:r>
+      <w:proofErr w:type="spellStart"/>
       <w:r>
         <w:rPr>
           <w:rFonts w:ascii="Arial" w:hAnsi="Arial" w:cs="Arial"/>
@@ -157,6 +201,8 @@
         </w:rPr>
         <w:t>ename</w:t>
       </w:r>
+      <w:proofErr w:type="spellEnd"/>
+      <w:proofErr w:type="gramEnd"/>
     </w:p>
     <w:p>
       <w:pPr>
@@ -180,6 +226,7 @@
         </w:rPr>
         <w:t xml:space="preserve">      </w:t>
       </w:r>
+      <w:proofErr w:type="gramStart"/>
       <w:r>
         <w:rPr>
           <w:rFonts w:ascii="Arial" w:hAnsi="Arial" w:cs="Arial"/>
@@ -189,6 +236,7 @@
         </w:rPr>
         <w:t>,</w:t>
       </w:r>
+      <w:proofErr w:type="spellStart"/>
       <w:r>
         <w:rPr>
           <w:rFonts w:ascii="Arial" w:hAnsi="Arial" w:cs="Arial"/>
@@ -216,6 +264,8 @@
         </w:rPr>
         <w:t>ecode</w:t>
       </w:r>
+      <w:proofErr w:type="spellEnd"/>
+      <w:proofErr w:type="gramEnd"/>
     </w:p>
     <w:p>
       <w:pPr>
@@ -239,6 +289,7 @@
         </w:rPr>
         <w:t xml:space="preserve">      </w:t>
       </w:r>
+      <w:proofErr w:type="gramStart"/>
       <w:r>
         <w:rPr>
           <w:rFonts w:ascii="Arial" w:hAnsi="Arial" w:cs="Arial"/>
@@ -248,6 +299,7 @@
         </w:rPr>
         <w:t>,</w:t>
       </w:r>
+      <w:proofErr w:type="spellStart"/>
       <w:r>
         <w:rPr>
           <w:rFonts w:ascii="Arial" w:hAnsi="Arial" w:cs="Arial"/>
@@ -273,7 +325,18 @@
           <w:sz w:val="32"/>
           <w:szCs w:val="32"/>
         </w:rPr>
-        <w:t xml:space="preserve">dname </w:t>
+        <w:t>dname</w:t>
+      </w:r>
+      <w:proofErr w:type="spellEnd"/>
+      <w:proofErr w:type="gramEnd"/>
+      <w:r>
+        <w:rPr>
+          <w:rFonts w:ascii="Arial" w:hAnsi="Arial" w:cs="Arial"/>
+          <w:color w:val="000000"/>
+          <w:sz w:val="32"/>
+          <w:szCs w:val="32"/>
+        </w:rPr>
+        <w:t xml:space="preserve"> </w:t>
       </w:r>
     </w:p>
     <w:p>
@@ -298,6 +361,7 @@
         </w:rPr>
         <w:t xml:space="preserve">      </w:t>
       </w:r>
+      <w:proofErr w:type="gramStart"/>
       <w:r>
         <w:rPr>
           <w:rFonts w:ascii="Arial" w:hAnsi="Arial" w:cs="Arial"/>
@@ -307,6 +371,7 @@
         </w:rPr>
         <w:t>,</w:t>
       </w:r>
+      <w:proofErr w:type="spellStart"/>
       <w:r>
         <w:rPr>
           <w:rFonts w:ascii="Arial" w:hAnsi="Arial" w:cs="Arial"/>
@@ -332,7 +397,18 @@
           <w:sz w:val="32"/>
           <w:szCs w:val="32"/>
         </w:rPr>
-        <w:t xml:space="preserve">pname </w:t>
+        <w:t>pname</w:t>
+      </w:r>
+      <w:proofErr w:type="spellEnd"/>
+      <w:proofErr w:type="gramEnd"/>
+      <w:r>
+        <w:rPr>
+          <w:rFonts w:ascii="Arial" w:hAnsi="Arial" w:cs="Arial"/>
+          <w:color w:val="000000"/>
+          <w:sz w:val="32"/>
+          <w:szCs w:val="32"/>
+        </w:rPr>
+        <w:t xml:space="preserve"> </w:t>
       </w:r>
     </w:p>
     <w:p>
@@ -373,7 +449,17 @@
           <w:sz w:val="32"/>
           <w:szCs w:val="32"/>
         </w:rPr>
-        <w:t xml:space="preserve"> dbo</w:t>
+        <w:t xml:space="preserve"> </w:t>
+      </w:r>
+      <w:proofErr w:type="spellStart"/>
+      <w:r>
+        <w:rPr>
+          <w:rFonts w:ascii="Arial" w:hAnsi="Arial" w:cs="Arial"/>
+          <w:color w:val="000000"/>
+          <w:sz w:val="32"/>
+          <w:szCs w:val="32"/>
+        </w:rPr>
+        <w:t>dbo</w:t>
       </w:r>
       <w:r>
         <w:rPr>
@@ -391,7 +477,17 @@
           <w:sz w:val="32"/>
           <w:szCs w:val="32"/>
         </w:rPr>
-        <w:t xml:space="preserve">Employee e </w:t>
+        <w:t>Employee</w:t>
+      </w:r>
+      <w:proofErr w:type="spellEnd"/>
+      <w:r>
+        <w:rPr>
+          <w:rFonts w:ascii="Arial" w:hAnsi="Arial" w:cs="Arial"/>
+          <w:color w:val="000000"/>
+          <w:sz w:val="32"/>
+          <w:szCs w:val="32"/>
+        </w:rPr>
+        <w:t xml:space="preserve"> e </w:t>
       </w:r>
       <w:r>
         <w:rPr>
@@ -427,7 +523,17 @@
           <w:sz w:val="32"/>
           <w:szCs w:val="32"/>
         </w:rPr>
-        <w:t xml:space="preserve"> dbo</w:t>
+        <w:t xml:space="preserve"> </w:t>
+      </w:r>
+      <w:proofErr w:type="spellStart"/>
+      <w:r>
+        <w:rPr>
+          <w:rFonts w:ascii="Arial" w:hAnsi="Arial" w:cs="Arial"/>
+          <w:color w:val="000000"/>
+          <w:sz w:val="32"/>
+          <w:szCs w:val="32"/>
+        </w:rPr>
+        <w:t>dbo</w:t>
       </w:r>
       <w:r>
         <w:rPr>
@@ -445,7 +551,17 @@
           <w:sz w:val="32"/>
           <w:szCs w:val="32"/>
         </w:rPr>
-        <w:t xml:space="preserve">Department d </w:t>
+        <w:t>Department</w:t>
+      </w:r>
+      <w:proofErr w:type="spellEnd"/>
+      <w:r>
+        <w:rPr>
+          <w:rFonts w:ascii="Arial" w:hAnsi="Arial" w:cs="Arial"/>
+          <w:color w:val="000000"/>
+          <w:sz w:val="32"/>
+          <w:szCs w:val="32"/>
+        </w:rPr>
+        <w:t xml:space="preserve"> d </w:t>
       </w:r>
       <w:r>
         <w:rPr>
@@ -463,7 +579,17 @@
           <w:sz w:val="32"/>
           <w:szCs w:val="32"/>
         </w:rPr>
-        <w:t xml:space="preserve"> e</w:t>
+        <w:t xml:space="preserve"> </w:t>
+      </w:r>
+      <w:proofErr w:type="spellStart"/>
+      <w:r>
+        <w:rPr>
+          <w:rFonts w:ascii="Arial" w:hAnsi="Arial" w:cs="Arial"/>
+          <w:color w:val="000000"/>
+          <w:sz w:val="32"/>
+          <w:szCs w:val="32"/>
+        </w:rPr>
+        <w:t>e</w:t>
       </w:r>
       <w:r>
         <w:rPr>
@@ -481,7 +607,17 @@
           <w:sz w:val="32"/>
           <w:szCs w:val="32"/>
         </w:rPr>
-        <w:t xml:space="preserve">did </w:t>
+        <w:t>did</w:t>
+      </w:r>
+      <w:proofErr w:type="spellEnd"/>
+      <w:r>
+        <w:rPr>
+          <w:rFonts w:ascii="Arial" w:hAnsi="Arial" w:cs="Arial"/>
+          <w:color w:val="000000"/>
+          <w:sz w:val="32"/>
+          <w:szCs w:val="32"/>
+        </w:rPr>
+        <w:t xml:space="preserve"> </w:t>
       </w:r>
       <w:r>
         <w:rPr>
@@ -499,7 +635,17 @@
           <w:sz w:val="32"/>
           <w:szCs w:val="32"/>
         </w:rPr>
-        <w:t xml:space="preserve"> d</w:t>
+        <w:t xml:space="preserve"> </w:t>
+      </w:r>
+      <w:proofErr w:type="spellStart"/>
+      <w:r>
+        <w:rPr>
+          <w:rFonts w:ascii="Arial" w:hAnsi="Arial" w:cs="Arial"/>
+          <w:color w:val="000000"/>
+          <w:sz w:val="32"/>
+          <w:szCs w:val="32"/>
+        </w:rPr>
+        <w:t>d</w:t>
       </w:r>
       <w:r>
         <w:rPr>
@@ -519,6 +665,7 @@
         </w:rPr>
         <w:t>did</w:t>
       </w:r>
+      <w:proofErr w:type="spellEnd"/>
     </w:p>
     <w:p>
       <w:pPr>
@@ -574,6 +721,7 @@
         </w:rPr>
         <w:tab/>
       </w:r>
+      <w:proofErr w:type="gramStart"/>
       <w:r>
         <w:rPr>
           <w:rFonts w:ascii="Arial" w:hAnsi="Arial" w:cs="Arial"/>
@@ -583,6 +731,7 @@
         </w:rPr>
         <w:t>left</w:t>
       </w:r>
+      <w:proofErr w:type="gramEnd"/>
       <w:r>
         <w:rPr>
           <w:rFonts w:ascii="Arial" w:hAnsi="Arial" w:cs="Arial"/>
@@ -608,7 +757,17 @@
           <w:sz w:val="32"/>
           <w:szCs w:val="32"/>
         </w:rPr>
-        <w:t xml:space="preserve"> dbo</w:t>
+        <w:t xml:space="preserve"> </w:t>
+      </w:r>
+      <w:proofErr w:type="spellStart"/>
+      <w:r>
+        <w:rPr>
+          <w:rFonts w:ascii="Arial" w:hAnsi="Arial" w:cs="Arial"/>
+          <w:color w:val="000000"/>
+          <w:sz w:val="32"/>
+          <w:szCs w:val="32"/>
+        </w:rPr>
+        <w:t>dbo</w:t>
       </w:r>
       <w:r>
         <w:rPr>
@@ -626,7 +785,17 @@
           <w:sz w:val="32"/>
           <w:szCs w:val="32"/>
         </w:rPr>
-        <w:t xml:space="preserve">Position p </w:t>
+        <w:t>Position</w:t>
+      </w:r>
+      <w:proofErr w:type="spellEnd"/>
+      <w:r>
+        <w:rPr>
+          <w:rFonts w:ascii="Arial" w:hAnsi="Arial" w:cs="Arial"/>
+          <w:color w:val="000000"/>
+          <w:sz w:val="32"/>
+          <w:szCs w:val="32"/>
+        </w:rPr>
+        <w:t xml:space="preserve"> p </w:t>
       </w:r>
       <w:r>
         <w:rPr>
@@ -644,7 +813,17 @@
           <w:sz w:val="32"/>
           <w:szCs w:val="32"/>
         </w:rPr>
-        <w:t xml:space="preserve"> e</w:t>
+        <w:t xml:space="preserve"> </w:t>
+      </w:r>
+      <w:proofErr w:type="spellStart"/>
+      <w:r>
+        <w:rPr>
+          <w:rFonts w:ascii="Arial" w:hAnsi="Arial" w:cs="Arial"/>
+          <w:color w:val="000000"/>
+          <w:sz w:val="32"/>
+          <w:szCs w:val="32"/>
+        </w:rPr>
+        <w:t>e</w:t>
       </w:r>
       <w:r>
         <w:rPr>
@@ -662,7 +841,17 @@
           <w:sz w:val="32"/>
           <w:szCs w:val="32"/>
         </w:rPr>
-        <w:t xml:space="preserve">pid </w:t>
+        <w:t>pid</w:t>
+      </w:r>
+      <w:proofErr w:type="spellEnd"/>
+      <w:r>
+        <w:rPr>
+          <w:rFonts w:ascii="Arial" w:hAnsi="Arial" w:cs="Arial"/>
+          <w:color w:val="000000"/>
+          <w:sz w:val="32"/>
+          <w:szCs w:val="32"/>
+        </w:rPr>
+        <w:t xml:space="preserve"> </w:t>
       </w:r>
       <w:r>
         <w:rPr>
@@ -680,7 +869,17 @@
           <w:sz w:val="32"/>
           <w:szCs w:val="32"/>
         </w:rPr>
-        <w:t xml:space="preserve"> p</w:t>
+        <w:t xml:space="preserve"> </w:t>
+      </w:r>
+      <w:proofErr w:type="spellStart"/>
+      <w:r>
+        <w:rPr>
+          <w:rFonts w:ascii="Arial" w:hAnsi="Arial" w:cs="Arial"/>
+          <w:color w:val="000000"/>
+          <w:sz w:val="32"/>
+          <w:szCs w:val="32"/>
+        </w:rPr>
+        <w:t>p</w:t>
       </w:r>
       <w:r>
         <w:rPr>
@@ -700,6 +899,7 @@
         </w:rPr>
         <w:t>pid</w:t>
       </w:r>
+      <w:proofErr w:type="spellEnd"/>
     </w:p>
     <w:p>
       <w:pPr>
@@ -737,16 +937,167 @@
           <w:sz w:val="32"/>
           <w:szCs w:val="32"/>
         </w:rPr>
-        <w:t xml:space="preserve"> Lấy tất cả các bản ghi của WorkingDate</w:t>
-      </w:r>
-      <w:r>
-        <w:rPr>
-          <w:rFonts w:ascii="Arial" w:hAnsi="Arial" w:cs="Arial"/>
-          <w:color w:val="000000"/>
-          <w:sz w:val="32"/>
-          <w:szCs w:val="32"/>
-        </w:rPr>
-        <w:t xml:space="preserve"> và thông tin Employee</w:t>
+        <w:t xml:space="preserve"> </w:t>
+      </w:r>
+      <w:proofErr w:type="spellStart"/>
+      <w:r>
+        <w:rPr>
+          <w:rFonts w:ascii="Arial" w:hAnsi="Arial" w:cs="Arial"/>
+          <w:color w:val="000000"/>
+          <w:sz w:val="32"/>
+          <w:szCs w:val="32"/>
+        </w:rPr>
+        <w:t>Lấy</w:t>
+      </w:r>
+      <w:proofErr w:type="spellEnd"/>
+      <w:r>
+        <w:rPr>
+          <w:rFonts w:ascii="Arial" w:hAnsi="Arial" w:cs="Arial"/>
+          <w:color w:val="000000"/>
+          <w:sz w:val="32"/>
+          <w:szCs w:val="32"/>
+        </w:rPr>
+        <w:t xml:space="preserve"> </w:t>
+      </w:r>
+      <w:proofErr w:type="spellStart"/>
+      <w:r>
+        <w:rPr>
+          <w:rFonts w:ascii="Arial" w:hAnsi="Arial" w:cs="Arial"/>
+          <w:color w:val="000000"/>
+          <w:sz w:val="32"/>
+          <w:szCs w:val="32"/>
+        </w:rPr>
+        <w:t>tất</w:t>
+      </w:r>
+      <w:proofErr w:type="spellEnd"/>
+      <w:r>
+        <w:rPr>
+          <w:rFonts w:ascii="Arial" w:hAnsi="Arial" w:cs="Arial"/>
+          <w:color w:val="000000"/>
+          <w:sz w:val="32"/>
+          <w:szCs w:val="32"/>
+        </w:rPr>
+        <w:t xml:space="preserve"> </w:t>
+      </w:r>
+      <w:proofErr w:type="spellStart"/>
+      <w:r>
+        <w:rPr>
+          <w:rFonts w:ascii="Arial" w:hAnsi="Arial" w:cs="Arial"/>
+          <w:color w:val="000000"/>
+          <w:sz w:val="32"/>
+          <w:szCs w:val="32"/>
+        </w:rPr>
+        <w:t>cả</w:t>
+      </w:r>
+      <w:proofErr w:type="spellEnd"/>
+      <w:r>
+        <w:rPr>
+          <w:rFonts w:ascii="Arial" w:hAnsi="Arial" w:cs="Arial"/>
+          <w:color w:val="000000"/>
+          <w:sz w:val="32"/>
+          <w:szCs w:val="32"/>
+        </w:rPr>
+        <w:t xml:space="preserve"> </w:t>
+      </w:r>
+      <w:proofErr w:type="spellStart"/>
+      <w:r>
+        <w:rPr>
+          <w:rFonts w:ascii="Arial" w:hAnsi="Arial" w:cs="Arial"/>
+          <w:color w:val="000000"/>
+          <w:sz w:val="32"/>
+          <w:szCs w:val="32"/>
+        </w:rPr>
+        <w:t>các</w:t>
+      </w:r>
+      <w:proofErr w:type="spellEnd"/>
+      <w:r>
+        <w:rPr>
+          <w:rFonts w:ascii="Arial" w:hAnsi="Arial" w:cs="Arial"/>
+          <w:color w:val="000000"/>
+          <w:sz w:val="32"/>
+          <w:szCs w:val="32"/>
+        </w:rPr>
+        <w:t xml:space="preserve"> </w:t>
+      </w:r>
+      <w:proofErr w:type="spellStart"/>
+      <w:r>
+        <w:rPr>
+          <w:rFonts w:ascii="Arial" w:hAnsi="Arial" w:cs="Arial"/>
+          <w:color w:val="000000"/>
+          <w:sz w:val="32"/>
+          <w:szCs w:val="32"/>
+        </w:rPr>
+        <w:t>bản</w:t>
+      </w:r>
+      <w:proofErr w:type="spellEnd"/>
+      <w:r>
+        <w:rPr>
+          <w:rFonts w:ascii="Arial" w:hAnsi="Arial" w:cs="Arial"/>
+          <w:color w:val="000000"/>
+          <w:sz w:val="32"/>
+          <w:szCs w:val="32"/>
+        </w:rPr>
+        <w:t xml:space="preserve"> </w:t>
+      </w:r>
+      <w:proofErr w:type="spellStart"/>
+      <w:r>
+        <w:rPr>
+          <w:rFonts w:ascii="Arial" w:hAnsi="Arial" w:cs="Arial"/>
+          <w:color w:val="000000"/>
+          <w:sz w:val="32"/>
+          <w:szCs w:val="32"/>
+        </w:rPr>
+        <w:t>ghi</w:t>
+      </w:r>
+      <w:proofErr w:type="spellEnd"/>
+      <w:r>
+        <w:rPr>
+          <w:rFonts w:ascii="Arial" w:hAnsi="Arial" w:cs="Arial"/>
+          <w:color w:val="000000"/>
+          <w:sz w:val="32"/>
+          <w:szCs w:val="32"/>
+        </w:rPr>
+        <w:t xml:space="preserve"> </w:t>
+      </w:r>
+      <w:proofErr w:type="spellStart"/>
+      <w:r>
+        <w:rPr>
+          <w:rFonts w:ascii="Arial" w:hAnsi="Arial" w:cs="Arial"/>
+          <w:color w:val="000000"/>
+          <w:sz w:val="32"/>
+          <w:szCs w:val="32"/>
+        </w:rPr>
+        <w:t>của</w:t>
+      </w:r>
+      <w:proofErr w:type="spellEnd"/>
+      <w:r>
+        <w:rPr>
+          <w:rFonts w:ascii="Arial" w:hAnsi="Arial" w:cs="Arial"/>
+          <w:color w:val="000000"/>
+          <w:sz w:val="32"/>
+          <w:szCs w:val="32"/>
+        </w:rPr>
+        <w:t xml:space="preserve"> </w:t>
+      </w:r>
+      <w:proofErr w:type="spellStart"/>
+      <w:r>
+        <w:rPr>
+          <w:rFonts w:ascii="Arial" w:hAnsi="Arial" w:cs="Arial"/>
+          <w:color w:val="000000"/>
+          <w:sz w:val="32"/>
+          <w:szCs w:val="32"/>
+        </w:rPr>
+        <w:t>WorkingDate</w:t>
+      </w:r>
+      <w:proofErr w:type="spellEnd"/>
+      <w:r>
+        <w:rPr>
+          <w:rFonts w:ascii="Arial" w:hAnsi="Arial" w:cs="Arial"/>
+          <w:color w:val="000000"/>
+          <w:sz w:val="32"/>
+          <w:szCs w:val="32"/>
+        </w:rPr>
+        <w:t xml:space="preserve"> </w:t>
       </w:r>
     </w:p>
     <w:p>
@@ -788,70 +1139,27 @@
           <w:sz w:val="32"/>
           <w:szCs w:val="32"/>
         </w:rPr>
-        <w:t xml:space="preserve"> </w:t>
-      </w:r>
-      <w:r>
-        <w:rPr>
-          <w:rFonts w:ascii="Arial" w:hAnsi="Arial" w:cs="Arial"/>
-          <w:color w:val="0000FF"/>
-          <w:sz w:val="32"/>
-          <w:szCs w:val="32"/>
-        </w:rPr>
-        <w:t xml:space="preserve">TOP </w:t>
-      </w:r>
-      <w:r>
-        <w:rPr>
-          <w:rFonts w:ascii="Arial" w:hAnsi="Arial" w:cs="Arial"/>
-          <w:color w:val="808080"/>
-          <w:sz w:val="32"/>
-          <w:szCs w:val="32"/>
-        </w:rPr>
-        <w:t>(</w:t>
-      </w:r>
-      <w:r>
-        <w:rPr>
-          <w:rFonts w:ascii="Arial" w:hAnsi="Arial" w:cs="Arial"/>
-          <w:color w:val="000000"/>
-          <w:sz w:val="32"/>
-          <w:szCs w:val="32"/>
-        </w:rPr>
-        <w:t>1000</w:t>
-      </w:r>
-      <w:r>
-        <w:rPr>
-          <w:rFonts w:ascii="Arial" w:hAnsi="Arial" w:cs="Arial"/>
-          <w:color w:val="808080"/>
-          <w:sz w:val="32"/>
-          <w:szCs w:val="32"/>
-        </w:rPr>
-        <w:t>)</w:t>
-      </w:r>
-      <w:r>
-        <w:rPr>
-          <w:rFonts w:ascii="Arial" w:hAnsi="Arial" w:cs="Arial"/>
-          <w:color w:val="000000"/>
-          <w:sz w:val="32"/>
-          <w:szCs w:val="32"/>
-        </w:rPr>
-        <w:t xml:space="preserve"> e</w:t>
-      </w:r>
-      <w:r>
-        <w:rPr>
-          <w:rFonts w:ascii="Arial" w:hAnsi="Arial" w:cs="Arial"/>
-          <w:color w:val="808080"/>
-          <w:sz w:val="32"/>
-          <w:szCs w:val="32"/>
-        </w:rPr>
-        <w:t>.</w:t>
-      </w:r>
-      <w:r>
-        <w:rPr>
-          <w:rFonts w:ascii="Arial" w:hAnsi="Arial" w:cs="Arial"/>
-          <w:color w:val="000000"/>
-          <w:sz w:val="32"/>
-          <w:szCs w:val="32"/>
-        </w:rPr>
-        <w:t>ecode</w:t>
+        <w:t xml:space="preserve"> [</w:t>
+      </w:r>
+      <w:proofErr w:type="spellStart"/>
+      <w:r>
+        <w:rPr>
+          <w:rFonts w:ascii="Arial" w:hAnsi="Arial" w:cs="Arial"/>
+          <w:color w:val="000000"/>
+          <w:sz w:val="32"/>
+          <w:szCs w:val="32"/>
+        </w:rPr>
+        <w:t>wid</w:t>
+      </w:r>
+      <w:proofErr w:type="spellEnd"/>
+      <w:r>
+        <w:rPr>
+          <w:rFonts w:ascii="Arial" w:hAnsi="Arial" w:cs="Arial"/>
+          <w:color w:val="000000"/>
+          <w:sz w:val="32"/>
+          <w:szCs w:val="32"/>
+        </w:rPr>
+        <w:t>]</w:t>
       </w:r>
     </w:p>
     <w:p>
@@ -876,6 +1184,7 @@
         </w:rPr>
         <w:t xml:space="preserve">      </w:t>
       </w:r>
+      <w:proofErr w:type="gramStart"/>
       <w:r>
         <w:rPr>
           <w:rFonts w:ascii="Arial" w:hAnsi="Arial" w:cs="Arial"/>
@@ -892,25 +1201,28 @@
           <w:sz w:val="32"/>
           <w:szCs w:val="32"/>
         </w:rPr>
-        <w:t>e</w:t>
-      </w:r>
-      <w:r>
-        <w:rPr>
-          <w:rFonts w:ascii="Arial" w:hAnsi="Arial" w:cs="Arial"/>
-          <w:color w:val="808080"/>
-          <w:sz w:val="32"/>
-          <w:szCs w:val="32"/>
-        </w:rPr>
-        <w:t>.</w:t>
-      </w:r>
-      <w:r>
-        <w:rPr>
-          <w:rFonts w:ascii="Arial" w:hAnsi="Arial" w:cs="Arial"/>
-          <w:color w:val="000000"/>
-          <w:sz w:val="32"/>
-          <w:szCs w:val="32"/>
-        </w:rPr>
-        <w:t>ename</w:t>
+        <w:t>[</w:t>
+      </w:r>
+      <w:proofErr w:type="spellStart"/>
+      <w:proofErr w:type="gramEnd"/>
+      <w:r>
+        <w:rPr>
+          <w:rFonts w:ascii="Arial" w:hAnsi="Arial" w:cs="Arial"/>
+          <w:color w:val="000000"/>
+          <w:sz w:val="32"/>
+          <w:szCs w:val="32"/>
+        </w:rPr>
+        <w:t>eid</w:t>
+      </w:r>
+      <w:proofErr w:type="spellEnd"/>
+      <w:r>
+        <w:rPr>
+          <w:rFonts w:ascii="Arial" w:hAnsi="Arial" w:cs="Arial"/>
+          <w:color w:val="000000"/>
+          <w:sz w:val="32"/>
+          <w:szCs w:val="32"/>
+        </w:rPr>
+        <w:t>]</w:t>
       </w:r>
     </w:p>
     <w:p>
@@ -935,6 +1247,7 @@
         </w:rPr>
         <w:t xml:space="preserve">      </w:t>
       </w:r>
+      <w:proofErr w:type="gramStart"/>
       <w:r>
         <w:rPr>
           <w:rFonts w:ascii="Arial" w:hAnsi="Arial" w:cs="Arial"/>
@@ -951,17 +1264,10 @@
           <w:sz w:val="32"/>
           <w:szCs w:val="32"/>
         </w:rPr>
-        <w:t>w</w:t>
-      </w:r>
-      <w:r>
-        <w:rPr>
-          <w:rFonts w:ascii="Arial" w:hAnsi="Arial" w:cs="Arial"/>
-          <w:color w:val="808080"/>
-          <w:sz w:val="32"/>
-          <w:szCs w:val="32"/>
-        </w:rPr>
-        <w:t>.</w:t>
-      </w:r>
+        <w:t>[</w:t>
+      </w:r>
+      <w:proofErr w:type="spellStart"/>
+      <w:proofErr w:type="gramEnd"/>
       <w:r>
         <w:rPr>
           <w:rFonts w:ascii="Arial" w:hAnsi="Arial" w:cs="Arial"/>
@@ -970,6 +1276,16 @@
           <w:szCs w:val="32"/>
         </w:rPr>
         <w:t>wdate</w:t>
+      </w:r>
+      <w:proofErr w:type="spellEnd"/>
+      <w:r>
+        <w:rPr>
+          <w:rFonts w:ascii="Arial" w:hAnsi="Arial" w:cs="Arial"/>
+          <w:color w:val="000000"/>
+          <w:sz w:val="32"/>
+          <w:szCs w:val="32"/>
+        </w:rPr>
+        <w:t>]</w:t>
       </w:r>
     </w:p>
     <w:p>
@@ -994,6 +1310,7 @@
         </w:rPr>
         <w:t xml:space="preserve">      </w:t>
       </w:r>
+      <w:proofErr w:type="gramStart"/>
       <w:r>
         <w:rPr>
           <w:rFonts w:ascii="Arial" w:hAnsi="Arial" w:cs="Arial"/>
@@ -1010,27 +1327,17 @@
           <w:sz w:val="32"/>
           <w:szCs w:val="32"/>
         </w:rPr>
-        <w:t>v</w:t>
-      </w:r>
-      <w:r>
-        <w:rPr>
-          <w:rFonts w:ascii="Arial" w:hAnsi="Arial" w:cs="Arial"/>
-          <w:color w:val="808080"/>
-          <w:sz w:val="32"/>
-          <w:szCs w:val="32"/>
-        </w:rPr>
-        <w:t>.</w:t>
-      </w:r>
-      <w:bookmarkStart w:id="0" w:name="_GoBack"/>
-      <w:bookmarkEnd w:id="0"/>
-      <w:r>
-        <w:rPr>
-          <w:rFonts w:ascii="Arial" w:hAnsi="Arial" w:cs="Arial"/>
-          <w:color w:val="000000"/>
-          <w:sz w:val="32"/>
-          <w:szCs w:val="32"/>
-        </w:rPr>
-        <w:t>value</w:t>
+        <w:t>[</w:t>
+      </w:r>
+      <w:proofErr w:type="gramEnd"/>
+      <w:r>
+        <w:rPr>
+          <w:rFonts w:ascii="Arial" w:hAnsi="Arial" w:cs="Arial"/>
+          <w:color w:val="000000"/>
+          <w:sz w:val="32"/>
+          <w:szCs w:val="32"/>
+        </w:rPr>
+        <w:t>value]</w:t>
       </w:r>
     </w:p>
     <w:p>
@@ -1039,22 +1346,14 @@
         <w:autoSpaceDN w:val="0"/>
         <w:adjustRightInd w:val="0"/>
         <w:spacing w:after="0" w:line="240" w:lineRule="auto"/>
-        <w:rPr>
-          <w:rFonts w:ascii="Arial" w:hAnsi="Arial" w:cs="Arial"/>
-          <w:color w:val="000000"/>
-          <w:sz w:val="32"/>
-          <w:szCs w:val="32"/>
-        </w:rPr>
-      </w:pPr>
-      <w:r>
-        <w:rPr>
-          <w:rFonts w:ascii="Arial" w:hAnsi="Arial" w:cs="Arial"/>
-          <w:color w:val="000000"/>
-          <w:sz w:val="32"/>
-          <w:szCs w:val="32"/>
-        </w:rPr>
-        <w:t xml:space="preserve">  </w:t>
-      </w:r>
+        <w:ind w:firstLine="180"/>
+        <w:rPr>
+          <w:rFonts w:ascii="Arial" w:hAnsi="Arial" w:cs="Arial"/>
+          <w:color w:val="808080"/>
+          <w:sz w:val="32"/>
+          <w:szCs w:val="32"/>
+        </w:rPr>
+      </w:pPr>
       <w:r>
         <w:rPr>
           <w:rFonts w:ascii="Arial" w:hAnsi="Arial" w:cs="Arial"/>
@@ -1071,7 +1370,46 @@
           <w:sz w:val="32"/>
           <w:szCs w:val="32"/>
         </w:rPr>
-        <w:t xml:space="preserve"> dbo</w:t>
+        <w:t xml:space="preserve"> [Working] </w:t>
+      </w:r>
+      <w:r>
+        <w:rPr>
+          <w:rFonts w:ascii="Arial" w:hAnsi="Arial" w:cs="Arial"/>
+          <w:color w:val="0000FF"/>
+          <w:sz w:val="32"/>
+          <w:szCs w:val="32"/>
+        </w:rPr>
+        <w:t>WHERE</w:t>
+      </w:r>
+      <w:r>
+        <w:rPr>
+          <w:rFonts w:ascii="Arial" w:hAnsi="Arial" w:cs="Arial"/>
+          <w:color w:val="000000"/>
+          <w:sz w:val="32"/>
+          <w:szCs w:val="32"/>
+        </w:rPr>
+        <w:t xml:space="preserve"> [</w:t>
+      </w:r>
+      <w:proofErr w:type="spellStart"/>
+      <w:r>
+        <w:rPr>
+          <w:rFonts w:ascii="Arial" w:hAnsi="Arial" w:cs="Arial"/>
+          <w:color w:val="000000"/>
+          <w:sz w:val="32"/>
+          <w:szCs w:val="32"/>
+        </w:rPr>
+        <w:t>eid</w:t>
+      </w:r>
+      <w:proofErr w:type="spellEnd"/>
+      <w:proofErr w:type="gramStart"/>
+      <w:r>
+        <w:rPr>
+          <w:rFonts w:ascii="Arial" w:hAnsi="Arial" w:cs="Arial"/>
+          <w:color w:val="000000"/>
+          <w:sz w:val="32"/>
+          <w:szCs w:val="32"/>
+        </w:rPr>
+        <w:t>]</w:t>
       </w:r>
       <w:r>
         <w:rPr>
@@ -1080,156 +1418,151 @@
           <w:sz w:val="32"/>
           <w:szCs w:val="32"/>
         </w:rPr>
-        <w:t>.</w:t>
-      </w:r>
-      <w:r>
-        <w:rPr>
-          <w:rFonts w:ascii="Arial" w:hAnsi="Arial" w:cs="Arial"/>
-          <w:color w:val="000000"/>
-          <w:sz w:val="32"/>
-          <w:szCs w:val="32"/>
-        </w:rPr>
-        <w:t xml:space="preserve">Working w </w:t>
-      </w:r>
-      <w:r>
-        <w:rPr>
-          <w:rFonts w:ascii="Arial" w:hAnsi="Arial" w:cs="Arial"/>
-          <w:color w:val="808080"/>
-          <w:sz w:val="32"/>
-          <w:szCs w:val="32"/>
-        </w:rPr>
-        <w:t>left</w:t>
-      </w:r>
-      <w:r>
-        <w:rPr>
-          <w:rFonts w:ascii="Arial" w:hAnsi="Arial" w:cs="Arial"/>
-          <w:color w:val="000000"/>
-          <w:sz w:val="32"/>
-          <w:szCs w:val="32"/>
-        </w:rPr>
-        <w:t xml:space="preserve"> </w:t>
-      </w:r>
-      <w:r>
-        <w:rPr>
-          <w:rFonts w:ascii="Arial" w:hAnsi="Arial" w:cs="Arial"/>
-          <w:color w:val="808080"/>
-          <w:sz w:val="32"/>
-          <w:szCs w:val="32"/>
-        </w:rPr>
-        <w:t>join</w:t>
-      </w:r>
-      <w:r>
-        <w:rPr>
-          <w:rFonts w:ascii="Arial" w:hAnsi="Arial" w:cs="Arial"/>
-          <w:color w:val="000000"/>
-          <w:sz w:val="32"/>
-          <w:szCs w:val="32"/>
-        </w:rPr>
-        <w:t xml:space="preserve"> dbo</w:t>
-      </w:r>
-      <w:r>
-        <w:rPr>
-          <w:rFonts w:ascii="Arial" w:hAnsi="Arial" w:cs="Arial"/>
-          <w:color w:val="808080"/>
-          <w:sz w:val="32"/>
-          <w:szCs w:val="32"/>
-        </w:rPr>
-        <w:t>.</w:t>
-      </w:r>
-      <w:r>
-        <w:rPr>
-          <w:rFonts w:ascii="Arial" w:hAnsi="Arial" w:cs="Arial"/>
-          <w:color w:val="000000"/>
-          <w:sz w:val="32"/>
-          <w:szCs w:val="32"/>
-        </w:rPr>
-        <w:t xml:space="preserve">Employee e </w:t>
-      </w:r>
-      <w:r>
-        <w:rPr>
-          <w:rFonts w:ascii="Arial" w:hAnsi="Arial" w:cs="Arial"/>
-          <w:color w:val="0000FF"/>
-          <w:sz w:val="32"/>
-          <w:szCs w:val="32"/>
-        </w:rPr>
-        <w:t>on</w:t>
-      </w:r>
-      <w:r>
-        <w:rPr>
-          <w:rFonts w:ascii="Arial" w:hAnsi="Arial" w:cs="Arial"/>
-          <w:color w:val="000000"/>
-          <w:sz w:val="32"/>
-          <w:szCs w:val="32"/>
-        </w:rPr>
-        <w:t xml:space="preserve"> w</w:t>
-      </w:r>
-      <w:r>
-        <w:rPr>
-          <w:rFonts w:ascii="Arial" w:hAnsi="Arial" w:cs="Arial"/>
-          <w:color w:val="808080"/>
-          <w:sz w:val="32"/>
-          <w:szCs w:val="32"/>
-        </w:rPr>
-        <w:t>.</w:t>
-      </w:r>
-      <w:r>
-        <w:rPr>
-          <w:rFonts w:ascii="Arial" w:hAnsi="Arial" w:cs="Arial"/>
-          <w:color w:val="000000"/>
-          <w:sz w:val="32"/>
-          <w:szCs w:val="32"/>
-        </w:rPr>
-        <w:t xml:space="preserve">eid </w:t>
-      </w:r>
-      <w:r>
-        <w:rPr>
-          <w:rFonts w:ascii="Arial" w:hAnsi="Arial" w:cs="Arial"/>
-          <w:color w:val="808080"/>
-          <w:sz w:val="32"/>
-          <w:szCs w:val="32"/>
-        </w:rPr>
         <w:t>=</w:t>
       </w:r>
-      <w:r>
-        <w:rPr>
-          <w:rFonts w:ascii="Arial" w:hAnsi="Arial" w:cs="Arial"/>
-          <w:color w:val="000000"/>
-          <w:sz w:val="32"/>
-          <w:szCs w:val="32"/>
-        </w:rPr>
-        <w:t xml:space="preserve"> e</w:t>
-      </w:r>
-      <w:r>
-        <w:rPr>
-          <w:rFonts w:ascii="Arial" w:hAnsi="Arial" w:cs="Arial"/>
-          <w:color w:val="808080"/>
-          <w:sz w:val="32"/>
-          <w:szCs w:val="32"/>
-        </w:rPr>
-        <w:t>.</w:t>
-      </w:r>
-      <w:r>
-        <w:rPr>
-          <w:rFonts w:ascii="Arial" w:hAnsi="Arial" w:cs="Arial"/>
-          <w:color w:val="000000"/>
-          <w:sz w:val="32"/>
-          <w:szCs w:val="32"/>
-        </w:rPr>
-        <w:t>eid</w:t>
-      </w:r>
+      <w:proofErr w:type="gramEnd"/>
     </w:p>
     <w:p>
       <w:pPr>
-        <w:rPr>
-          <w:rFonts w:ascii="Arial" w:hAnsi="Arial" w:cs="Arial"/>
-          <w:sz w:val="32"/>
-          <w:szCs w:val="32"/>
-        </w:rPr>
-      </w:pPr>
-      <w:r>
-        <w:rPr>
-          <w:rFonts w:ascii="Arial" w:hAnsi="Arial" w:cs="Arial"/>
-          <w:color w:val="000000"/>
+        <w:autoSpaceDE w:val="0"/>
+        <w:autoSpaceDN w:val="0"/>
+        <w:adjustRightInd w:val="0"/>
+        <w:spacing w:after="0" w:line="240" w:lineRule="auto"/>
+        <w:ind w:firstLine="180"/>
+        <w:rPr>
+          <w:rFonts w:ascii="Arial" w:hAnsi="Arial" w:cs="Arial"/>
+          <w:color w:val="808080"/>
+          <w:sz w:val="32"/>
+          <w:szCs w:val="32"/>
+        </w:rPr>
+      </w:pPr>
+    </w:p>
+    <w:p>
+      <w:pPr>
+        <w:autoSpaceDE w:val="0"/>
+        <w:autoSpaceDN w:val="0"/>
+        <w:adjustRightInd w:val="0"/>
+        <w:spacing w:after="0" w:line="240" w:lineRule="auto"/>
+        <w:ind w:firstLine="180"/>
+        <w:rPr>
+          <w:rFonts w:ascii="Arial" w:hAnsi="Arial" w:cs="Arial"/>
+          <w:sz w:val="32"/>
+          <w:szCs w:val="32"/>
+        </w:rPr>
+      </w:pPr>
+      <w:r>
+        <w:rPr>
+          <w:rFonts w:ascii="Arial" w:hAnsi="Arial" w:cs="Arial"/>
+          <w:sz w:val="32"/>
+          <w:szCs w:val="32"/>
+        </w:rPr>
+        <w:t>3.</w:t>
+      </w:r>
+      <w:r>
+        <w:rPr>
+          <w:rFonts w:ascii="Arial" w:hAnsi="Arial" w:cs="Arial"/>
+          <w:sz w:val="32"/>
+          <w:szCs w:val="32"/>
+        </w:rPr>
+        <w:t xml:space="preserve"> </w:t>
+      </w:r>
+      <w:proofErr w:type="spellStart"/>
+      <w:r>
+        <w:rPr>
+          <w:rFonts w:ascii="Arial" w:hAnsi="Arial" w:cs="Arial"/>
+          <w:sz w:val="32"/>
+          <w:szCs w:val="32"/>
+        </w:rPr>
+        <w:t>Lấy</w:t>
+      </w:r>
+      <w:proofErr w:type="spellEnd"/>
+      <w:r>
+        <w:rPr>
+          <w:rFonts w:ascii="Arial" w:hAnsi="Arial" w:cs="Arial"/>
+          <w:sz w:val="32"/>
+          <w:szCs w:val="32"/>
+        </w:rPr>
+        <w:t xml:space="preserve"> </w:t>
+      </w:r>
+      <w:proofErr w:type="spellStart"/>
+      <w:r>
+        <w:rPr>
+          <w:rFonts w:ascii="Arial" w:hAnsi="Arial" w:cs="Arial"/>
+          <w:sz w:val="32"/>
+          <w:szCs w:val="32"/>
+        </w:rPr>
+        <w:t>thông</w:t>
+      </w:r>
+      <w:proofErr w:type="spellEnd"/>
+      <w:r>
+        <w:rPr>
+          <w:rFonts w:ascii="Arial" w:hAnsi="Arial" w:cs="Arial"/>
+          <w:sz w:val="32"/>
+          <w:szCs w:val="32"/>
+        </w:rPr>
+        <w:t xml:space="preserve"> tin </w:t>
+      </w:r>
+      <w:proofErr w:type="spellStart"/>
+      <w:r>
+        <w:rPr>
+          <w:rFonts w:ascii="Arial" w:hAnsi="Arial" w:cs="Arial"/>
+          <w:sz w:val="32"/>
+          <w:szCs w:val="32"/>
+        </w:rPr>
+        <w:t>ngày</w:t>
+      </w:r>
+      <w:proofErr w:type="spellEnd"/>
+      <w:r>
+        <w:rPr>
+          <w:rFonts w:ascii="Arial" w:hAnsi="Arial" w:cs="Arial"/>
+          <w:sz w:val="32"/>
+          <w:szCs w:val="32"/>
+        </w:rPr>
+        <w:t xml:space="preserve"> </w:t>
+      </w:r>
+      <w:proofErr w:type="spellStart"/>
+      <w:r>
+        <w:rPr>
+          <w:rFonts w:ascii="Arial" w:hAnsi="Arial" w:cs="Arial"/>
+          <w:sz w:val="32"/>
+          <w:szCs w:val="32"/>
+        </w:rPr>
+        <w:t>lễ</w:t>
+      </w:r>
+      <w:proofErr w:type="spellEnd"/>
+    </w:p>
+    <w:p>
+      <w:pPr>
+        <w:autoSpaceDE w:val="0"/>
+        <w:autoSpaceDN w:val="0"/>
+        <w:adjustRightInd w:val="0"/>
+        <w:spacing w:after="0" w:line="240" w:lineRule="auto"/>
+        <w:ind w:firstLine="180"/>
+        <w:rPr>
+          <w:rFonts w:ascii="Arial" w:hAnsi="Arial" w:cs="Arial"/>
+          <w:sz w:val="32"/>
+          <w:szCs w:val="32"/>
+        </w:rPr>
+      </w:pPr>
+      <w:bookmarkStart w:id="0" w:name="_GoBack"/>
+      <w:bookmarkEnd w:id="0"/>
+    </w:p>
+    <w:p>
+      <w:pPr>
+        <w:autoSpaceDE w:val="0"/>
+        <w:autoSpaceDN w:val="0"/>
+        <w:adjustRightInd w:val="0"/>
+        <w:spacing w:after="0" w:line="240" w:lineRule="auto"/>
+        <w:rPr>
+          <w:rFonts w:ascii="Arial" w:hAnsi="Arial" w:cs="Arial"/>
+          <w:color w:val="000000"/>
+          <w:sz w:val="32"/>
+          <w:szCs w:val="32"/>
+        </w:rPr>
+      </w:pPr>
+      <w:r>
+        <w:rPr>
+          <w:rFonts w:ascii="Arial" w:hAnsi="Arial" w:cs="Arial"/>
           <w:sz w:val="32"/>
           <w:szCs w:val="32"/>
         </w:rPr>
@@ -1238,40 +1571,45 @@
       <w:r>
         <w:rPr>
           <w:rFonts w:ascii="Arial" w:hAnsi="Arial" w:cs="Arial"/>
-          <w:color w:val="000000"/>
-          <w:sz w:val="32"/>
-          <w:szCs w:val="32"/>
-        </w:rPr>
-        <w:tab/>
-      </w:r>
-      <w:r>
-        <w:rPr>
-          <w:rFonts w:ascii="Arial" w:hAnsi="Arial" w:cs="Arial"/>
-          <w:color w:val="000000"/>
-          <w:sz w:val="32"/>
-          <w:szCs w:val="32"/>
-        </w:rPr>
-        <w:tab/>
-      </w:r>
-      <w:r>
-        <w:rPr>
-          <w:rFonts w:ascii="Arial" w:hAnsi="Arial" w:cs="Arial"/>
-          <w:color w:val="000000"/>
-          <w:sz w:val="32"/>
-          <w:szCs w:val="32"/>
-        </w:rPr>
-        <w:tab/>
-      </w:r>
-      <w:r>
-        <w:rPr>
-          <w:rFonts w:ascii="Arial" w:hAnsi="Arial" w:cs="Arial"/>
-          <w:color w:val="000000"/>
-          <w:sz w:val="32"/>
-          <w:szCs w:val="32"/>
-        </w:rPr>
-        <w:tab/>
-        <w:t xml:space="preserve"> </w:t>
-      </w:r>
+          <w:color w:val="0000FF"/>
+          <w:sz w:val="32"/>
+          <w:szCs w:val="32"/>
+        </w:rPr>
+        <w:t>SELECT</w:t>
+      </w:r>
+      <w:r>
+        <w:rPr>
+          <w:rFonts w:ascii="Arial" w:hAnsi="Arial" w:cs="Arial"/>
+          <w:color w:val="000000"/>
+          <w:sz w:val="32"/>
+          <w:szCs w:val="32"/>
+        </w:rPr>
+        <w:t xml:space="preserve"> [hid]</w:t>
+      </w:r>
+    </w:p>
+    <w:p>
+      <w:pPr>
+        <w:autoSpaceDE w:val="0"/>
+        <w:autoSpaceDN w:val="0"/>
+        <w:adjustRightInd w:val="0"/>
+        <w:spacing w:after="0" w:line="240" w:lineRule="auto"/>
+        <w:rPr>
+          <w:rFonts w:ascii="Arial" w:hAnsi="Arial" w:cs="Arial"/>
+          <w:color w:val="000000"/>
+          <w:sz w:val="32"/>
+          <w:szCs w:val="32"/>
+        </w:rPr>
+      </w:pPr>
+      <w:r>
+        <w:rPr>
+          <w:rFonts w:ascii="Arial" w:hAnsi="Arial" w:cs="Arial"/>
+          <w:color w:val="000000"/>
+          <w:sz w:val="32"/>
+          <w:szCs w:val="32"/>
+        </w:rPr>
+        <w:t xml:space="preserve">      </w:t>
+      </w:r>
+      <w:proofErr w:type="gramStart"/>
       <w:r>
         <w:rPr>
           <w:rFonts w:ascii="Arial" w:hAnsi="Arial" w:cs="Arial"/>
@@ -1279,17 +1617,62 @@
           <w:sz w:val="32"/>
           <w:szCs w:val="32"/>
         </w:rPr>
-        <w:t>left</w:t>
-      </w:r>
-      <w:r>
-        <w:rPr>
-          <w:rFonts w:ascii="Arial" w:hAnsi="Arial" w:cs="Arial"/>
-          <w:color w:val="000000"/>
-          <w:sz w:val="32"/>
-          <w:szCs w:val="32"/>
-        </w:rPr>
-        <w:t xml:space="preserve"> </w:t>
-      </w:r>
+        <w:t>,</w:t>
+      </w:r>
+      <w:r>
+        <w:rPr>
+          <w:rFonts w:ascii="Arial" w:hAnsi="Arial" w:cs="Arial"/>
+          <w:color w:val="000000"/>
+          <w:sz w:val="32"/>
+          <w:szCs w:val="32"/>
+        </w:rPr>
+        <w:t>[</w:t>
+      </w:r>
+      <w:proofErr w:type="spellStart"/>
+      <w:proofErr w:type="gramEnd"/>
+      <w:r>
+        <w:rPr>
+          <w:rFonts w:ascii="Arial" w:hAnsi="Arial" w:cs="Arial"/>
+          <w:color w:val="000000"/>
+          <w:sz w:val="32"/>
+          <w:szCs w:val="32"/>
+        </w:rPr>
+        <w:t>hname</w:t>
+      </w:r>
+      <w:proofErr w:type="spellEnd"/>
+      <w:r>
+        <w:rPr>
+          <w:rFonts w:ascii="Arial" w:hAnsi="Arial" w:cs="Arial"/>
+          <w:color w:val="000000"/>
+          <w:sz w:val="32"/>
+          <w:szCs w:val="32"/>
+        </w:rPr>
+        <w:t>]</w:t>
+      </w:r>
+    </w:p>
+    <w:p>
+      <w:pPr>
+        <w:autoSpaceDE w:val="0"/>
+        <w:autoSpaceDN w:val="0"/>
+        <w:adjustRightInd w:val="0"/>
+        <w:spacing w:after="0" w:line="240" w:lineRule="auto"/>
+        <w:rPr>
+          <w:rFonts w:ascii="Arial" w:hAnsi="Arial" w:cs="Arial"/>
+          <w:color w:val="000000"/>
+          <w:sz w:val="32"/>
+          <w:szCs w:val="32"/>
+        </w:rPr>
+      </w:pPr>
+      <w:r>
+        <w:rPr>
+          <w:rFonts w:ascii="Arial" w:hAnsi="Arial" w:cs="Arial"/>
+          <w:color w:val="000000"/>
+          <w:sz w:val="32"/>
+          <w:szCs w:val="32"/>
+        </w:rPr>
+        <w:t xml:space="preserve">      </w:t>
+      </w:r>
+      <w:proofErr w:type="gramStart"/>
       <w:r>
         <w:rPr>
           <w:rFonts w:ascii="Arial" w:hAnsi="Arial" w:cs="Arial"/>
@@ -1297,43 +1680,60 @@
           <w:sz w:val="32"/>
           <w:szCs w:val="32"/>
         </w:rPr>
-        <w:t>join</w:t>
-      </w:r>
-      <w:r>
-        <w:rPr>
-          <w:rFonts w:ascii="Arial" w:hAnsi="Arial" w:cs="Arial"/>
-          <w:color w:val="000000"/>
-          <w:sz w:val="32"/>
-          <w:szCs w:val="32"/>
-        </w:rPr>
-        <w:t xml:space="preserve"> dbo</w:t>
-      </w:r>
-      <w:r>
-        <w:rPr>
-          <w:rFonts w:ascii="Arial" w:hAnsi="Arial" w:cs="Arial"/>
-          <w:color w:val="808080"/>
-          <w:sz w:val="32"/>
-          <w:szCs w:val="32"/>
-        </w:rPr>
-        <w:t>.</w:t>
-      </w:r>
-      <w:r>
-        <w:rPr>
-          <w:rFonts w:ascii="Arial" w:hAnsi="Arial" w:cs="Arial"/>
-          <w:color w:val="000000"/>
-          <w:sz w:val="32"/>
-          <w:szCs w:val="32"/>
-        </w:rPr>
-        <w:t>Value</w:t>
-      </w:r>
-      <w:r>
-        <w:rPr>
-          <w:rFonts w:ascii="Arial" w:hAnsi="Arial" w:cs="Arial"/>
-          <w:color w:val="000000"/>
-          <w:sz w:val="32"/>
-          <w:szCs w:val="32"/>
-        </w:rPr>
-        <w:t xml:space="preserve"> v </w:t>
+        <w:t>,</w:t>
+      </w:r>
+      <w:r>
+        <w:rPr>
+          <w:rFonts w:ascii="Arial" w:hAnsi="Arial" w:cs="Arial"/>
+          <w:color w:val="000000"/>
+          <w:sz w:val="32"/>
+          <w:szCs w:val="32"/>
+        </w:rPr>
+        <w:t>[</w:t>
+      </w:r>
+      <w:proofErr w:type="spellStart"/>
+      <w:proofErr w:type="gramEnd"/>
+      <w:r>
+        <w:rPr>
+          <w:rFonts w:ascii="Arial" w:hAnsi="Arial" w:cs="Arial"/>
+          <w:color w:val="000000"/>
+          <w:sz w:val="32"/>
+          <w:szCs w:val="32"/>
+        </w:rPr>
+        <w:t>hdate</w:t>
+      </w:r>
+      <w:proofErr w:type="spellEnd"/>
+      <w:r>
+        <w:rPr>
+          <w:rFonts w:ascii="Arial" w:hAnsi="Arial" w:cs="Arial"/>
+          <w:color w:val="000000"/>
+          <w:sz w:val="32"/>
+          <w:szCs w:val="32"/>
+        </w:rPr>
+        <w:t>]</w:t>
+      </w:r>
+    </w:p>
+    <w:p>
+      <w:pPr>
+        <w:autoSpaceDE w:val="0"/>
+        <w:autoSpaceDN w:val="0"/>
+        <w:adjustRightInd w:val="0"/>
+        <w:spacing w:after="0" w:line="240" w:lineRule="auto"/>
+        <w:ind w:firstLine="180"/>
+        <w:rPr>
+          <w:rFonts w:ascii="Arial" w:hAnsi="Arial" w:cs="Arial"/>
+          <w:sz w:val="32"/>
+          <w:szCs w:val="32"/>
+        </w:rPr>
+      </w:pPr>
+      <w:r>
+        <w:rPr>
+          <w:rFonts w:ascii="Arial" w:hAnsi="Arial" w:cs="Arial"/>
+          <w:color w:val="000000"/>
+          <w:sz w:val="32"/>
+          <w:szCs w:val="32"/>
+        </w:rPr>
+        <w:t xml:space="preserve">  </w:t>
       </w:r>
       <w:r>
         <w:rPr>
@@ -1342,79 +1742,16 @@
           <w:sz w:val="32"/>
           <w:szCs w:val="32"/>
         </w:rPr>
-        <w:t>on</w:t>
-      </w:r>
-      <w:r>
-        <w:rPr>
-          <w:rFonts w:ascii="Arial" w:hAnsi="Arial" w:cs="Arial"/>
-          <w:color w:val="000000"/>
-          <w:sz w:val="32"/>
-          <w:szCs w:val="32"/>
-        </w:rPr>
-        <w:t xml:space="preserve"> w</w:t>
-      </w:r>
-      <w:r>
-        <w:rPr>
-          <w:rFonts w:ascii="Arial" w:hAnsi="Arial" w:cs="Arial"/>
-          <w:color w:val="808080"/>
-          <w:sz w:val="32"/>
-          <w:szCs w:val="32"/>
-        </w:rPr>
-        <w:t>.</w:t>
-      </w:r>
-      <w:r>
-        <w:rPr>
-          <w:rFonts w:ascii="Arial" w:hAnsi="Arial" w:cs="Arial"/>
-          <w:color w:val="000000"/>
-          <w:sz w:val="32"/>
-          <w:szCs w:val="32"/>
-        </w:rPr>
-        <w:t>value</w:t>
-      </w:r>
-      <w:r>
-        <w:rPr>
-          <w:rFonts w:ascii="Arial" w:hAnsi="Arial" w:cs="Arial"/>
-          <w:color w:val="000000"/>
-          <w:sz w:val="32"/>
-          <w:szCs w:val="32"/>
-        </w:rPr>
-        <w:t xml:space="preserve"> </w:t>
-      </w:r>
-      <w:r>
-        <w:rPr>
-          <w:rFonts w:ascii="Arial" w:hAnsi="Arial" w:cs="Arial"/>
-          <w:color w:val="808080"/>
-          <w:sz w:val="32"/>
-          <w:szCs w:val="32"/>
-        </w:rPr>
-        <w:t>=</w:t>
-      </w:r>
-      <w:r>
-        <w:rPr>
-          <w:rFonts w:ascii="Arial" w:hAnsi="Arial" w:cs="Arial"/>
-          <w:color w:val="000000"/>
-          <w:sz w:val="32"/>
-          <w:szCs w:val="32"/>
-        </w:rPr>
-        <w:t xml:space="preserve"> v</w:t>
-      </w:r>
-      <w:r>
-        <w:rPr>
-          <w:rFonts w:ascii="Arial" w:hAnsi="Arial" w:cs="Arial"/>
-          <w:color w:val="808080"/>
-          <w:sz w:val="32"/>
-          <w:szCs w:val="32"/>
-        </w:rPr>
-        <w:t>.</w:t>
-      </w:r>
-      <w:r>
-        <w:rPr>
-          <w:rFonts w:ascii="Arial" w:hAnsi="Arial" w:cs="Arial"/>
-          <w:color w:val="000000"/>
-          <w:sz w:val="32"/>
-          <w:szCs w:val="32"/>
-        </w:rPr>
-        <w:t>vid</w:t>
+        <w:t>FROM</w:t>
+      </w:r>
+      <w:r>
+        <w:rPr>
+          <w:rFonts w:ascii="Arial" w:hAnsi="Arial" w:cs="Arial"/>
+          <w:color w:val="000000"/>
+          <w:sz w:val="32"/>
+          <w:szCs w:val="32"/>
+        </w:rPr>
+        <w:t xml:space="preserve"> [Holiday]</w:t>
       </w:r>
     </w:p>
     <w:sectPr>
@@ -1432,6 +1769,92 @@
 <file path=word/numbering.xml><?xml version="1.0" encoding="utf-8"?>
 <w:numbering xmlns:wpc="http://schemas.microsoft.com/office/word/2010/wordprocessingCanvas" xmlns:mc="http://schemas.openxmlformats.org/markup-compatibility/2006" xmlns:o="urn:schemas-microsoft-com:office:office" xmlns:r="http://schemas.openxmlformats.org/officeDocument/2006/relationships" xmlns:m="http://schemas.openxmlformats.org/officeDocument/2006/math" xmlns:v="urn:schemas-microsoft-com:vml" xmlns:wp14="http://schemas.microsoft.com/office/word/2010/wordprocessingDrawing" xmlns:wp="http://schemas.openxmlformats.org/drawingml/2006/wordprocessingDrawing" xmlns:w10="urn:schemas-microsoft-com:office:word" xmlns:w="http://schemas.openxmlformats.org/wordprocessingml/2006/main" xmlns:w14="http://schemas.microsoft.com/office/word/2010/wordml" xmlns:w15="http://schemas.microsoft.com/office/word/2012/wordml" xmlns:wpg="http://schemas.microsoft.com/office/word/2010/wordprocessingGroup" xmlns:wpi="http://schemas.microsoft.com/office/word/2010/wordprocessingInk" xmlns:wne="http://schemas.microsoft.com/office/word/2006/wordml" xmlns:wps="http://schemas.microsoft.com/office/word/2010/wordprocessingShape" mc:Ignorable="w14 w15 wp14">
   <w:abstractNum w:abstractNumId="0" w15:restartNumberingAfterBreak="0">
+    <w:nsid w:val="19226798"/>
+    <w:multiLevelType w:val="hybridMultilevel"/>
+    <w:tmpl w:val="F5B485FC"/>
+    <w:lvl w:ilvl="0" w:tplc="0409000F">
+      <w:start w:val="1"/>
+      <w:numFmt w:val="decimal"/>
+      <w:lvlText w:val="%1."/>
+      <w:lvlJc w:val="left"/>
+      <w:pPr>
+        <w:ind w:left="900" w:hanging="360"/>
+      </w:pPr>
+    </w:lvl>
+    <w:lvl w:ilvl="1" w:tplc="04090019" w:tentative="1">
+      <w:start w:val="1"/>
+      <w:numFmt w:val="lowerLetter"/>
+      <w:lvlText w:val="%2."/>
+      <w:lvlJc w:val="left"/>
+      <w:pPr>
+        <w:ind w:left="1620" w:hanging="360"/>
+      </w:pPr>
+    </w:lvl>
+    <w:lvl w:ilvl="2" w:tplc="0409001B" w:tentative="1">
+      <w:start w:val="1"/>
+      <w:numFmt w:val="lowerRoman"/>
+      <w:lvlText w:val="%3."/>
+      <w:lvlJc w:val="right"/>
+      <w:pPr>
+        <w:ind w:left="2340" w:hanging="180"/>
+      </w:pPr>
+    </w:lvl>
+    <w:lvl w:ilvl="3" w:tplc="0409000F" w:tentative="1">
+      <w:start w:val="1"/>
+      <w:numFmt w:val="decimal"/>
+      <w:lvlText w:val="%4."/>
+      <w:lvlJc w:val="left"/>
+      <w:pPr>
+        <w:ind w:left="3060" w:hanging="360"/>
+      </w:pPr>
+    </w:lvl>
+    <w:lvl w:ilvl="4" w:tplc="04090019" w:tentative="1">
+      <w:start w:val="1"/>
+      <w:numFmt w:val="lowerLetter"/>
+      <w:lvlText w:val="%5."/>
+      <w:lvlJc w:val="left"/>
+      <w:pPr>
+        <w:ind w:left="3780" w:hanging="360"/>
+      </w:pPr>
+    </w:lvl>
+    <w:lvl w:ilvl="5" w:tplc="0409001B" w:tentative="1">
+      <w:start w:val="1"/>
+      <w:numFmt w:val="lowerRoman"/>
+      <w:lvlText w:val="%6."/>
+      <w:lvlJc w:val="right"/>
+      <w:pPr>
+        <w:ind w:left="4500" w:hanging="180"/>
+      </w:pPr>
+    </w:lvl>
+    <w:lvl w:ilvl="6" w:tplc="0409000F" w:tentative="1">
+      <w:start w:val="1"/>
+      <w:numFmt w:val="decimal"/>
+      <w:lvlText w:val="%7."/>
+      <w:lvlJc w:val="left"/>
+      <w:pPr>
+        <w:ind w:left="5220" w:hanging="360"/>
+      </w:pPr>
+    </w:lvl>
+    <w:lvl w:ilvl="7" w:tplc="04090019" w:tentative="1">
+      <w:start w:val="1"/>
+      <w:numFmt w:val="lowerLetter"/>
+      <w:lvlText w:val="%8."/>
+      <w:lvlJc w:val="left"/>
+      <w:pPr>
+        <w:ind w:left="5940" w:hanging="360"/>
+      </w:pPr>
+    </w:lvl>
+    <w:lvl w:ilvl="8" w:tplc="0409001B" w:tentative="1">
+      <w:start w:val="1"/>
+      <w:numFmt w:val="lowerRoman"/>
+      <w:lvlText w:val="%9."/>
+      <w:lvlJc w:val="right"/>
+      <w:pPr>
+        <w:ind w:left="6660" w:hanging="180"/>
+      </w:pPr>
+    </w:lvl>
+  </w:abstractNum>
+  <w:abstractNum w:abstractNumId="1" w15:restartNumberingAfterBreak="0">
     <w:nsid w:val="34821A54"/>
     <w:multiLevelType w:val="hybridMultilevel"/>
     <w:tmpl w:val="2A8A3BC2"/>
@@ -1520,7 +1943,93 @@
       </w:pPr>
     </w:lvl>
   </w:abstractNum>
-  <w:abstractNum w:abstractNumId="1" w15:restartNumberingAfterBreak="0">
+  <w:abstractNum w:abstractNumId="2" w15:restartNumberingAfterBreak="0">
+    <w:nsid w:val="46C94223"/>
+    <w:multiLevelType w:val="hybridMultilevel"/>
+    <w:tmpl w:val="1202352A"/>
+    <w:lvl w:ilvl="0" w:tplc="0409000F">
+      <w:start w:val="1"/>
+      <w:numFmt w:val="decimal"/>
+      <w:lvlText w:val="%1."/>
+      <w:lvlJc w:val="left"/>
+      <w:pPr>
+        <w:ind w:left="1620" w:hanging="360"/>
+      </w:pPr>
+    </w:lvl>
+    <w:lvl w:ilvl="1" w:tplc="04090019" w:tentative="1">
+      <w:start w:val="1"/>
+      <w:numFmt w:val="lowerLetter"/>
+      <w:lvlText w:val="%2."/>
+      <w:lvlJc w:val="left"/>
+      <w:pPr>
+        <w:ind w:left="2340" w:hanging="360"/>
+      </w:pPr>
+    </w:lvl>
+    <w:lvl w:ilvl="2" w:tplc="0409001B" w:tentative="1">
+      <w:start w:val="1"/>
+      <w:numFmt w:val="lowerRoman"/>
+      <w:lvlText w:val="%3."/>
+      <w:lvlJc w:val="right"/>
+      <w:pPr>
+        <w:ind w:left="3060" w:hanging="180"/>
+      </w:pPr>
+    </w:lvl>
+    <w:lvl w:ilvl="3" w:tplc="0409000F" w:tentative="1">
+      <w:start w:val="1"/>
+      <w:numFmt w:val="decimal"/>
+      <w:lvlText w:val="%4."/>
+      <w:lvlJc w:val="left"/>
+      <w:pPr>
+        <w:ind w:left="3780" w:hanging="360"/>
+      </w:pPr>
+    </w:lvl>
+    <w:lvl w:ilvl="4" w:tplc="04090019" w:tentative="1">
+      <w:start w:val="1"/>
+      <w:numFmt w:val="lowerLetter"/>
+      <w:lvlText w:val="%5."/>
+      <w:lvlJc w:val="left"/>
+      <w:pPr>
+        <w:ind w:left="4500" w:hanging="360"/>
+      </w:pPr>
+    </w:lvl>
+    <w:lvl w:ilvl="5" w:tplc="0409001B" w:tentative="1">
+      <w:start w:val="1"/>
+      <w:numFmt w:val="lowerRoman"/>
+      <w:lvlText w:val="%6."/>
+      <w:lvlJc w:val="right"/>
+      <w:pPr>
+        <w:ind w:left="5220" w:hanging="180"/>
+      </w:pPr>
+    </w:lvl>
+    <w:lvl w:ilvl="6" w:tplc="0409000F" w:tentative="1">
+      <w:start w:val="1"/>
+      <w:numFmt w:val="decimal"/>
+      <w:lvlText w:val="%7."/>
+      <w:lvlJc w:val="left"/>
+      <w:pPr>
+        <w:ind w:left="5940" w:hanging="360"/>
+      </w:pPr>
+    </w:lvl>
+    <w:lvl w:ilvl="7" w:tplc="04090019" w:tentative="1">
+      <w:start w:val="1"/>
+      <w:numFmt w:val="lowerLetter"/>
+      <w:lvlText w:val="%8."/>
+      <w:lvlJc w:val="left"/>
+      <w:pPr>
+        <w:ind w:left="6660" w:hanging="360"/>
+      </w:pPr>
+    </w:lvl>
+    <w:lvl w:ilvl="8" w:tplc="0409001B" w:tentative="1">
+      <w:start w:val="1"/>
+      <w:numFmt w:val="lowerRoman"/>
+      <w:lvlText w:val="%9."/>
+      <w:lvlJc w:val="right"/>
+      <w:pPr>
+        <w:ind w:left="7380" w:hanging="180"/>
+      </w:pPr>
+    </w:lvl>
+  </w:abstractNum>
+  <w:abstractNum w:abstractNumId="3" w15:restartNumberingAfterBreak="0">
     <w:nsid w:val="49592C35"/>
     <w:multiLevelType w:val="hybridMultilevel"/>
     <w:tmpl w:val="AF7A4F24"/>
@@ -1609,7 +2118,7 @@
       </w:pPr>
     </w:lvl>
   </w:abstractNum>
-  <w:abstractNum w:abstractNumId="2" w15:restartNumberingAfterBreak="0">
+  <w:abstractNum w:abstractNumId="4" w15:restartNumberingAfterBreak="0">
     <w:nsid w:val="59DF7BDC"/>
     <w:multiLevelType w:val="hybridMultilevel"/>
     <w:tmpl w:val="301ABBE2"/>
@@ -1699,12 +2208,18 @@
     </w:lvl>
   </w:abstractNum>
   <w:num w:numId="1">
+    <w:abstractNumId w:val="1"/>
+  </w:num>
+  <w:num w:numId="2">
+    <w:abstractNumId w:val="3"/>
+  </w:num>
+  <w:num w:numId="3">
+    <w:abstractNumId w:val="4"/>
+  </w:num>
+  <w:num w:numId="4">
     <w:abstractNumId w:val="0"/>
   </w:num>
-  <w:num w:numId="2">
-    <w:abstractNumId w:val="1"/>
-  </w:num>
-  <w:num w:numId="3">
+  <w:num w:numId="5">
     <w:abstractNumId w:val="2"/>
   </w:num>
 </w:numbering>

</xml_diff>